<commit_message>
Update terms of employment
</commit_message>
<xml_diff>
--- a/Faculty_Affiliates_CFP.docx
+++ b/Faculty_Affiliates_CFP.docx
@@ -241,19 +241,13 @@
         <w:rPr>
           <w:rFonts w:cs="Times New Roman"/>
         </w:rPr>
-        <w:t xml:space="preserve"> may apply for funds (up to $</w:t>
-      </w:r>
-      <w:r>
-        <w:rPr>
-          <w:rFonts w:cs="Times New Roman"/>
-        </w:rPr>
-        <w:t>9</w:t>
-      </w:r>
-      <w:r>
-        <w:rPr>
-          <w:rFonts w:cs="Times New Roman"/>
-        </w:rPr>
-        <w:t>00 per semester) to hire a</w:t>
+        <w:t xml:space="preserve"> may apply for funds to hire </w:t>
+      </w:r>
+      <w:r>
+        <w:rPr>
+          <w:rFonts w:cs="Times New Roman"/>
+        </w:rPr>
+        <w:t>one or more</w:t>
       </w:r>
       <w:r>
         <w:rPr>
@@ -265,7 +259,19 @@
         <w:rPr>
           <w:rFonts w:cs="Times New Roman"/>
         </w:rPr>
-        <w:t xml:space="preserve"> research assistant.</w:t>
+        <w:t xml:space="preserve"> research assistant</w:t>
+      </w:r>
+      <w:r>
+        <w:rPr>
+          <w:rFonts w:cs="Times New Roman"/>
+        </w:rPr>
+        <w:t>s at $15.50/hour for a total. Student RAs may work a total of 60 hours per semester combined</w:t>
+      </w:r>
+      <w:r>
+        <w:rPr>
+          <w:rFonts w:cs="Times New Roman"/>
+        </w:rPr>
+        <w:t>.</w:t>
       </w:r>
     </w:p>
     <w:p>
@@ -389,16 +395,7 @@
           <w:sz w:val="23"/>
           <w:szCs w:val="23"/>
         </w:rPr>
-        <w:t>; however, proposals will be considered on a rolling basis a</w:t>
-      </w:r>
-      <w:bookmarkStart w:id="0" w:name="_GoBack"/>
-      <w:bookmarkEnd w:id="0"/>
-      <w:r>
-        <w:rPr>
-          <w:sz w:val="23"/>
-          <w:szCs w:val="23"/>
-        </w:rPr>
-        <w:t>nd affiliate positions will be awarded based on availability of resources</w:t>
+        <w:t>; however, proposals will be considered on a rolling basis and affiliate positions will be awarded based on availability of resources</w:t>
       </w:r>
       <w:r>
         <w:rPr>
@@ -907,7 +904,7 @@
         <w:sdtPr>
           <w:id w:val="1774514242"/>
           <w14:checkbox>
-            <w14:checked w14:val="1"/>
+            <w14:checked w14:val="0"/>
             <w14:checkedState w14:val="2612" w14:font="MS Gothic"/>
             <w14:uncheckedState w14:val="2610" w14:font="MS Gothic"/>
           </w14:checkbox>
@@ -918,7 +915,7 @@
             <w:rPr>
               <w:rFonts w:ascii="MS Gothic" w:eastAsia="MS Gothic" w:hAnsi="MS Gothic" w:hint="eastAsia"/>
             </w:rPr>
-            <w:t>☒</w:t>
+            <w:t>☐</w:t>
           </w:r>
         </w:sdtContent>
       </w:sdt>
@@ -1132,46 +1129,49 @@
         <w:rPr>
           <w:b/>
         </w:rPr>
-        <w:t>I am applying for Funding (up to a maximum of $1</w:t>
-      </w:r>
-      <w:r>
-        <w:rPr>
-          <w:b/>
-        </w:rPr>
-        <w:t>0</w:t>
-      </w:r>
-      <w:r>
-        <w:rPr>
-          <w:b/>
-        </w:rPr>
-        <w:t>00</w:t>
-      </w:r>
-      <w:r>
-        <w:rPr>
-          <w:b/>
-        </w:rPr>
-        <w:t xml:space="preserve"> per semester</w:t>
-      </w:r>
-      <w:r>
-        <w:rPr>
-          <w:b/>
-        </w:rPr>
-        <w:t>) to Hire a Student Assistant</w:t>
-      </w:r>
-      <w:r>
-        <w:t xml:space="preserve"> (explanatio</w:t>
+        <w:t xml:space="preserve">I am applying for </w:t>
+      </w:r>
+      <w:r>
+        <w:rPr>
+          <w:b/>
+        </w:rPr>
+        <w:t xml:space="preserve">Student Research Assistant </w:t>
+      </w:r>
+      <w:r>
+        <w:rPr>
+          <w:b/>
+        </w:rPr>
+        <w:t xml:space="preserve">Funding </w:t>
+      </w:r>
+      <w:r>
+        <w:rPr>
+          <w:b/>
+        </w:rPr>
+        <w:t>(up to 60 hours per semester for all student assistants).</w:t>
+      </w:r>
+      <w:r>
+        <w:t xml:space="preserve"> An </w:t>
+      </w:r>
+      <w:r>
+        <w:t>explanatio</w:t>
       </w:r>
       <w:r>
         <w:t xml:space="preserve">n </w:t>
       </w:r>
       <w:r>
-        <w:t>of how assistant’s time will be</w:t>
+        <w:t xml:space="preserve">of how </w:t>
+      </w:r>
+      <w:r>
+        <w:t xml:space="preserve">the </w:t>
+      </w:r>
+      <w:r>
+        <w:t>assistant’s time will be</w:t>
       </w:r>
       <w:r>
         <w:t xml:space="preserve"> used must be included in your 2</w:t>
       </w:r>
       <w:r>
-        <w:t>-page proposal)</w:t>
+        <w:t>-page proposal.</w:t>
       </w:r>
     </w:p>
     <w:p>
@@ -1235,22 +1235,6 @@
         </w:rPr>
         <w:t xml:space="preserve">continuing a project which was active in Academic Year </w:t>
       </w:r>
-      <w:sdt>
-        <w:sdtPr>
-          <w:id w:val="-250580368"/>
-          <w:showingPlcHdr/>
-          <w:text/>
-        </w:sdtPr>
-        <w:sdtEndPr/>
-        <w:sdtContent>
-          <w:r>
-            <w:rPr>
-              <w:rStyle w:val="PlaceholderText"/>
-            </w:rPr>
-            <w:t>Click here to enter text.</w:t>
-          </w:r>
-        </w:sdtContent>
-      </w:sdt>
     </w:p>
     <w:p>
       <w:pPr>

</xml_diff>

<commit_message>
Add updates for 2018
</commit_message>
<xml_diff>
--- a/Faculty_Affiliates_CFP.docx
+++ b/Faculty_Affiliates_CFP.docx
@@ -31,21 +31,14 @@
           <w:rFonts w:cs="Times New Roman"/>
           <w:b/>
         </w:rPr>
-        <w:t>Faculty Affiliate Program</w:t>
-      </w:r>
-      <w:r>
-        <w:rPr>
-          <w:rFonts w:cs="Times New Roman"/>
-          <w:b/>
-        </w:rPr>
-        <w:t>, 201</w:t>
-      </w:r>
-      <w:r>
-        <w:rPr>
-          <w:rFonts w:cs="Times New Roman"/>
-          <w:b/>
-        </w:rPr>
-        <w:t>7</w:t>
+        <w:t>Faculty Affiliate Program, 201</w:t>
+      </w:r>
+      <w:r>
+        <w:rPr>
+          <w:rFonts w:cs="Times New Roman"/>
+          <w:b/>
+        </w:rPr>
+        <w:t>8</w:t>
       </w:r>
       <w:r>
         <w:rPr>
@@ -59,7 +52,7 @@
           <w:rFonts w:cs="Times New Roman"/>
           <w:b/>
         </w:rPr>
-        <w:t>8</w:t>
+        <w:t>9</w:t>
       </w:r>
     </w:p>
     <w:p>
@@ -99,14 +92,7 @@
           <w:rFonts w:cs="Times New Roman"/>
           <w:b/>
         </w:rPr>
-        <w:t>Program Description</w:t>
-      </w:r>
-      <w:r>
-        <w:rPr>
-          <w:rFonts w:cs="Times New Roman"/>
-          <w:b/>
-        </w:rPr>
-        <w:t>:</w:t>
+        <w:t>Program Description:</w:t>
       </w:r>
     </w:p>
     <w:p>
@@ -149,25 +135,13 @@
         <w:rPr>
           <w:rFonts w:cs="Times New Roman"/>
         </w:rPr>
-        <w:t xml:space="preserve">students, especially </w:t>
-      </w:r>
-      <w:r>
-        <w:rPr>
-          <w:rFonts w:cs="Times New Roman"/>
-        </w:rPr>
-        <w:t>undergraduate students</w:t>
-      </w:r>
-      <w:r>
-        <w:rPr>
-          <w:rFonts w:cs="Times New Roman"/>
-        </w:rPr>
-        <w:t>,</w:t>
-      </w:r>
-      <w:r>
-        <w:rPr>
-          <w:rFonts w:cs="Times New Roman"/>
-        </w:rPr>
-        <w:t xml:space="preserve"> in </w:t>
+        <w:t xml:space="preserve">students </w:t>
+      </w:r>
+      <w:r>
+        <w:rPr>
+          <w:rFonts w:cs="Times New Roman"/>
+        </w:rPr>
+        <w:t xml:space="preserve">in </w:t>
       </w:r>
       <w:r>
         <w:rPr>
@@ -185,7 +159,7 @@
         <w:rPr>
           <w:rFonts w:cs="Times New Roman"/>
         </w:rPr>
-        <w:t xml:space="preserve"> they do for class assignments.</w:t>
+        <w:t xml:space="preserve"> they do for class assignments. We particularly encourage training and inclusion of undergraduate students in research activities.</w:t>
       </w:r>
     </w:p>
     <w:p>
@@ -247,13 +221,7 @@
         <w:rPr>
           <w:rFonts w:cs="Times New Roman"/>
         </w:rPr>
-        <w:t>one or more</w:t>
-      </w:r>
-      <w:r>
-        <w:rPr>
-          <w:rFonts w:cs="Times New Roman"/>
-        </w:rPr>
-        <w:t xml:space="preserve"> student</w:t>
+        <w:t>one or more student</w:t>
       </w:r>
       <w:r>
         <w:rPr>
@@ -265,7 +233,7 @@
         <w:rPr>
           <w:rFonts w:cs="Times New Roman"/>
         </w:rPr>
-        <w:t>s at $15.50/hour for a total. Student RAs may work a total of 60 hours per semester combined</w:t>
+        <w:t>s at $15.50/hour, with a maximum of 60 hours assignable per project each semester</w:t>
       </w:r>
       <w:r>
         <w:rPr>
@@ -316,7 +284,7 @@
           <w:sz w:val="23"/>
           <w:szCs w:val="23"/>
         </w:rPr>
-        <w:t xml:space="preserve">Proposals submitted to the </w:t>
+        <w:t xml:space="preserve">Proposals </w:t>
       </w:r>
       <w:r>
         <w:rPr>
@@ -324,7 +292,7 @@
           <w:sz w:val="23"/>
           <w:szCs w:val="23"/>
         </w:rPr>
-        <w:t>Office of the D</w:t>
+        <w:t xml:space="preserve">for 2018-19 lab projects </w:t>
       </w:r>
       <w:r>
         <w:rPr>
@@ -332,7 +300,7 @@
           <w:sz w:val="23"/>
           <w:szCs w:val="23"/>
         </w:rPr>
-        <w:t xml:space="preserve">ean by </w:t>
+        <w:t xml:space="preserve">submitted to the </w:t>
       </w:r>
       <w:r>
         <w:rPr>
@@ -340,7 +308,7 @@
           <w:sz w:val="23"/>
           <w:szCs w:val="23"/>
         </w:rPr>
-        <w:t>Tuesday</w:t>
+        <w:t>Office of the D</w:t>
       </w:r>
       <w:r>
         <w:rPr>
@@ -348,7 +316,7 @@
           <w:sz w:val="23"/>
           <w:szCs w:val="23"/>
         </w:rPr>
-        <w:t xml:space="preserve"> </w:t>
+        <w:t xml:space="preserve">ean by </w:t>
       </w:r>
       <w:r>
         <w:rPr>
@@ -356,7 +324,7 @@
           <w:sz w:val="23"/>
           <w:szCs w:val="23"/>
         </w:rPr>
-        <w:t>September 1</w:t>
+        <w:t>Friday,</w:t>
       </w:r>
       <w:r>
         <w:rPr>
@@ -364,7 +332,7 @@
           <w:sz w:val="23"/>
           <w:szCs w:val="23"/>
         </w:rPr>
-        <w:t>5</w:t>
+        <w:t xml:space="preserve"> </w:t>
       </w:r>
       <w:r>
         <w:rPr>
@@ -372,7 +340,7 @@
           <w:sz w:val="23"/>
           <w:szCs w:val="23"/>
         </w:rPr>
-        <w:t>, 201</w:t>
+        <w:t>September 14</w:t>
       </w:r>
       <w:r>
         <w:rPr>
@@ -380,36 +348,21 @@
           <w:sz w:val="23"/>
           <w:szCs w:val="23"/>
         </w:rPr>
-        <w:t>7</w:t>
-      </w:r>
-      <w:r>
-        <w:rPr>
-          <w:b/>
+        <w:t>, will receive priority consideration</w:t>
+      </w:r>
+      <w:r>
+        <w:rPr>
           <w:sz w:val="23"/>
           <w:szCs w:val="23"/>
         </w:rPr>
-        <w:t xml:space="preserve"> will receive priority consideration</w:t>
+        <w:t>; however, proposals will be considered on a rolling basis and affiliate positions will be awarded based on availability of resources</w:t>
       </w:r>
       <w:r>
         <w:rPr>
           <w:sz w:val="23"/>
           <w:szCs w:val="23"/>
         </w:rPr>
-        <w:t>; however, proposals will be considered on a rolling basis and affiliate positions will be awarded based on availability of resources</w:t>
-      </w:r>
-      <w:r>
-        <w:rPr>
-          <w:sz w:val="23"/>
-          <w:szCs w:val="23"/>
-        </w:rPr>
-        <w:t xml:space="preserve"> throughout the year</w:t>
-      </w:r>
-      <w:r>
-        <w:rPr>
-          <w:sz w:val="23"/>
-          <w:szCs w:val="23"/>
-        </w:rPr>
-        <w:t>.</w:t>
+        <w:t xml:space="preserve"> throughout the year.</w:t>
       </w:r>
     </w:p>
     <w:p>
@@ -547,7 +500,7 @@
         <w:rPr>
           <w:szCs w:val="22"/>
         </w:rPr>
-        <w:t>will contribute to the field of study).</w:t>
+        <w:t>will contribute to the field of study);</w:t>
       </w:r>
     </w:p>
     <w:p>
@@ -605,15 +558,7 @@
           <w:i/>
           <w:szCs w:val="22"/>
         </w:rPr>
-        <w:t xml:space="preserve">curriculum </w:t>
-      </w:r>
-      <w:r>
-        <w:rPr>
-          <w:b/>
-          <w:i/>
-          <w:szCs w:val="22"/>
-        </w:rPr>
-        <w:t>vitae</w:t>
+        <w:t>curriculum vitae</w:t>
       </w:r>
       <w:r>
         <w:rPr>
@@ -657,27 +602,20 @@
           <w:sz w:val="23"/>
           <w:szCs w:val="23"/>
         </w:rPr>
-        <w:t xml:space="preserve">Faculty affiliates may apply to continue their projects over consecutive academic years. </w:t>
+        <w:t xml:space="preserve">Faculty affiliates may apply to continue their projects over consecutive academic years. Affiliates wishing to continue their projects should fill out the cover sheet, checking the appropriate box and indicating the academic year in which the project was last active. They need not submit a narrative or </w:t>
+      </w:r>
+      <w:r>
+        <w:rPr>
+          <w:i/>
+          <w:szCs w:val="22"/>
+        </w:rPr>
+        <w:t>curriculum vitae</w:t>
       </w:r>
       <w:r>
         <w:rPr>
           <w:sz w:val="23"/>
           <w:szCs w:val="23"/>
         </w:rPr>
-        <w:t xml:space="preserve">Affiliates wishing to continue their projects should fill out the cover sheet, checking the appropriate box and indicating the academic year in which the project was last active. They need not submit a narrative or </w:t>
-      </w:r>
-      <w:r>
-        <w:rPr>
-          <w:i/>
-          <w:szCs w:val="22"/>
-        </w:rPr>
-        <w:t>curriculum vitae</w:t>
-      </w:r>
-      <w:r>
-        <w:rPr>
-          <w:sz w:val="23"/>
-          <w:szCs w:val="23"/>
-        </w:rPr>
         <w:t>.</w:t>
       </w:r>
     </w:p>
@@ -724,7 +662,7 @@
           <w:rFonts w:cs="Times New Roman"/>
           <w:b/>
         </w:rPr>
-        <w:t>7</w:t>
+        <w:t>8</w:t>
       </w:r>
       <w:r>
         <w:rPr>
@@ -738,7 +676,7 @@
           <w:rFonts w:cs="Times New Roman"/>
           <w:b/>
         </w:rPr>
-        <w:t>8</w:t>
+        <w:t>9</w:t>
       </w:r>
     </w:p>
     <w:p>
@@ -786,37 +724,7 @@
         <w:rPr>
           <w:b/>
         </w:rPr>
-        <w:t xml:space="preserve">Tuesday </w:t>
-      </w:r>
-      <w:r>
-        <w:rPr>
-          <w:b/>
-        </w:rPr>
-        <w:t>September 1</w:t>
-      </w:r>
-      <w:r>
-        <w:rPr>
-          <w:b/>
-        </w:rPr>
-        <w:t>5</w:t>
-      </w:r>
-      <w:r>
-        <w:rPr>
-          <w:b/>
-        </w:rPr>
-        <w:t>,</w:t>
-      </w:r>
-      <w:r>
-        <w:rPr>
-          <w:b/>
-        </w:rPr>
-        <w:t xml:space="preserve"> 201</w:t>
-      </w:r>
-      <w:r>
-        <w:rPr>
-          <w:b/>
-        </w:rPr>
-        <w:t>7</w:t>
+        <w:t>Friday, September 14, 2018</w:t>
       </w:r>
       <w:r>
         <w:t>. Later proposals will be considered on a rolling basis.</w:t>
@@ -858,12 +766,17 @@
         </w:tabs>
         <w:outlineLvl w:val="0"/>
       </w:pPr>
-      <w:proofErr w:type="gramStart"/>
       <w:r>
         <w:rPr>
           <w:b/>
         </w:rPr>
         <w:t>Name</w:t>
+      </w:r>
+      <w:r>
+        <w:rPr>
+          <w:b/>
+        </w:rPr>
+        <w:t>:</w:t>
       </w:r>
       <w:r>
         <w:t xml:space="preserve"> </w:t>
@@ -874,7 +787,424 @@
           <w:showingPlcHdr/>
           <w:text/>
         </w:sdtPr>
-        <w:sdtEndPr/>
+        <w:sdtContent>
+          <w:r>
+            <w:rPr>
+              <w:rStyle w:val="PlaceholderText"/>
+            </w:rPr>
+            <w:t>Click here to enter text.</w:t>
+          </w:r>
+        </w:sdtContent>
+      </w:sdt>
+      <w:r>
+        <w:tab/>
+      </w:r>
+      <w:r>
+        <w:rPr>
+          <w:b/>
+        </w:rPr>
+        <w:t>Status</w:t>
+      </w:r>
+      <w:r>
+        <w:t>:</w:t>
+      </w:r>
+      <w:r>
+        <w:tab/>
+      </w:r>
+      <w:sdt>
+        <w:sdtPr>
+          <w:id w:val="1774514242"/>
+          <w14:checkbox>
+            <w14:checked w14:val="0"/>
+            <w14:checkedState w14:val="2612" w14:font="MS Gothic"/>
+            <w14:uncheckedState w14:val="2610" w14:font="MS Gothic"/>
+          </w14:checkbox>
+        </w:sdtPr>
+        <w:sdtContent>
+          <w:r>
+            <w:rPr>
+              <w:rFonts w:ascii="MS Gothic" w:eastAsia="MS Gothic" w:hAnsi="MS Gothic" w:hint="eastAsia"/>
+            </w:rPr>
+            <w:t>☐</w:t>
+          </w:r>
+        </w:sdtContent>
+      </w:sdt>
+      <w:r>
+        <w:tab/>
+      </w:r>
+      <w:r>
+        <w:t>Full Professor</w:t>
+      </w:r>
+    </w:p>
+    <w:p>
+      <w:pPr>
+        <w:tabs>
+          <w:tab w:val="left" w:pos="6840"/>
+        </w:tabs>
+      </w:pPr>
+      <w:r>
+        <w:tab/>
+      </w:r>
+      <w:sdt>
+        <w:sdtPr>
+          <w:id w:val="509718580"/>
+          <w14:checkbox>
+            <w14:checked w14:val="0"/>
+            <w14:checkedState w14:val="2612" w14:font="MS Gothic"/>
+            <w14:uncheckedState w14:val="2610" w14:font="MS Gothic"/>
+          </w14:checkbox>
+        </w:sdtPr>
+        <w:sdtContent>
+          <w:r>
+            <w:rPr>
+              <w:rFonts w:ascii="MS Gothic" w:eastAsia="MS Gothic" w:hAnsi="MS Gothic" w:hint="eastAsia"/>
+            </w:rPr>
+            <w:t>☐</w:t>
+          </w:r>
+        </w:sdtContent>
+      </w:sdt>
+      <w:r>
+        <w:tab/>
+      </w:r>
+      <w:r>
+        <w:t>Associate Professor</w:t>
+      </w:r>
+    </w:p>
+    <w:p>
+      <w:pPr>
+        <w:tabs>
+          <w:tab w:val="left" w:pos="6840"/>
+        </w:tabs>
+      </w:pPr>
+      <w:r>
+        <w:tab/>
+      </w:r>
+      <w:sdt>
+        <w:sdtPr>
+          <w:id w:val="-478385469"/>
+          <w14:checkbox>
+            <w14:checked w14:val="0"/>
+            <w14:checkedState w14:val="2612" w14:font="MS Gothic"/>
+            <w14:uncheckedState w14:val="2610" w14:font="MS Gothic"/>
+          </w14:checkbox>
+        </w:sdtPr>
+        <w:sdtContent>
+          <w:r>
+            <w:rPr>
+              <w:rFonts w:ascii="MS Gothic" w:eastAsia="MS Gothic" w:hAnsi="MS Gothic" w:hint="eastAsia"/>
+            </w:rPr>
+            <w:t>☐</w:t>
+          </w:r>
+        </w:sdtContent>
+      </w:sdt>
+      <w:r>
+        <w:tab/>
+        <w:t>Assistant Professor</w:t>
+      </w:r>
+    </w:p>
+    <w:p>
+      <w:pPr>
+        <w:tabs>
+          <w:tab w:val="left" w:pos="6840"/>
+        </w:tabs>
+        <w:spacing w:after="240"/>
+      </w:pPr>
+      <w:r>
+        <w:tab/>
+      </w:r>
+      <w:sdt>
+        <w:sdtPr>
+          <w:id w:val="-423415540"/>
+          <w14:checkbox>
+            <w14:checked w14:val="0"/>
+            <w14:checkedState w14:val="2612" w14:font="MS Gothic"/>
+            <w14:uncheckedState w14:val="2610" w14:font="MS Gothic"/>
+          </w14:checkbox>
+        </w:sdtPr>
+        <w:sdtContent>
+          <w:r>
+            <w:rPr>
+              <w:rFonts w:ascii="MS Gothic" w:eastAsia="MS Gothic" w:hAnsi="MS Gothic" w:hint="eastAsia"/>
+            </w:rPr>
+            <w:t>☐</w:t>
+          </w:r>
+        </w:sdtContent>
+      </w:sdt>
+      <w:r>
+        <w:tab/>
+        <w:t>Lecturer</w:t>
+      </w:r>
+    </w:p>
+    <w:p>
+      <w:pPr>
+        <w:tabs>
+          <w:tab w:val="left" w:pos="5670"/>
+        </w:tabs>
+        <w:spacing w:after="240"/>
+        <w:rPr>
+          <w:b/>
+        </w:rPr>
+      </w:pPr>
+    </w:p>
+    <w:p>
+      <w:pPr>
+        <w:tabs>
+          <w:tab w:val="left" w:pos="-1080"/>
+          <w:tab w:val="left" w:pos="-720"/>
+          <w:tab w:val="left" w:pos="5580"/>
+        </w:tabs>
+        <w:outlineLvl w:val="0"/>
+        <w:rPr>
+          <w:b/>
+        </w:rPr>
+      </w:pPr>
+      <w:r>
+        <w:rPr>
+          <w:b/>
+        </w:rPr>
+        <w:t>(Check if applicable)</w:t>
+      </w:r>
+    </w:p>
+    <w:p>
+      <w:pPr>
+        <w:tabs>
+          <w:tab w:val="left" w:pos="-1080"/>
+          <w:tab w:val="left" w:pos="-720"/>
+          <w:tab w:val="left" w:pos="5580"/>
+        </w:tabs>
+        <w:outlineLvl w:val="0"/>
+        <w:rPr>
+          <w:b/>
+        </w:rPr>
+      </w:pPr>
+    </w:p>
+    <w:p>
+      <w:pPr>
+        <w:tabs>
+          <w:tab w:val="left" w:pos="-1080"/>
+          <w:tab w:val="left" w:pos="-720"/>
+          <w:tab w:val="left" w:pos="360"/>
+          <w:tab w:val="left" w:pos="5580"/>
+        </w:tabs>
+        <w:ind w:left="360" w:hanging="360"/>
+        <w:outlineLvl w:val="0"/>
+        <w:rPr>
+          <w:b/>
+        </w:rPr>
+      </w:pPr>
+      <w:sdt>
+        <w:sdtPr>
+          <w:id w:val="207609794"/>
+          <w14:checkbox>
+            <w14:checked w14:val="0"/>
+            <w14:checkedState w14:val="2612" w14:font="MS Gothic"/>
+            <w14:uncheckedState w14:val="2610" w14:font="MS Gothic"/>
+          </w14:checkbox>
+        </w:sdtPr>
+        <w:sdtContent>
+          <w:r>
+            <w:rPr>
+              <w:rFonts w:ascii="MS Gothic" w:eastAsia="MS Gothic" w:hAnsi="MS Gothic" w:hint="eastAsia"/>
+            </w:rPr>
+            <w:t>☐</w:t>
+          </w:r>
+        </w:sdtContent>
+      </w:sdt>
+      <w:r>
+        <w:tab/>
+      </w:r>
+      <w:r>
+        <w:rPr>
+          <w:b/>
+        </w:rPr>
+        <w:t xml:space="preserve">I am applying for </w:t>
+      </w:r>
+      <w:r>
+        <w:rPr>
+          <w:b/>
+        </w:rPr>
+        <w:t xml:space="preserve">Student Research Assistant </w:t>
+      </w:r>
+      <w:r>
+        <w:rPr>
+          <w:b/>
+        </w:rPr>
+        <w:t xml:space="preserve">Funding </w:t>
+      </w:r>
+      <w:r>
+        <w:rPr>
+          <w:b/>
+        </w:rPr>
+        <w:t>(up to 60 hours per semester for all student assistants).</w:t>
+      </w:r>
+      <w:r>
+        <w:t xml:space="preserve"> An </w:t>
+      </w:r>
+      <w:r>
+        <w:t>explanatio</w:t>
+      </w:r>
+      <w:r>
+        <w:t xml:space="preserve">n </w:t>
+      </w:r>
+      <w:r>
+        <w:t xml:space="preserve">of how </w:t>
+      </w:r>
+      <w:r>
+        <w:t xml:space="preserve">the </w:t>
+      </w:r>
+      <w:r>
+        <w:t>assistant’s time will be</w:t>
+      </w:r>
+      <w:r>
+        <w:t xml:space="preserve"> used must be included in your 2-page proposal.</w:t>
+      </w:r>
+    </w:p>
+    <w:p>
+      <w:pPr>
+        <w:tabs>
+          <w:tab w:val="left" w:pos="-1080"/>
+          <w:tab w:val="left" w:pos="-720"/>
+          <w:tab w:val="left" w:pos="5580"/>
+        </w:tabs>
+        <w:outlineLvl w:val="0"/>
+        <w:rPr>
+          <w:b/>
+        </w:rPr>
+      </w:pPr>
+    </w:p>
+    <w:p>
+      <w:pPr>
+        <w:tabs>
+          <w:tab w:val="left" w:pos="-1080"/>
+          <w:tab w:val="left" w:pos="-720"/>
+          <w:tab w:val="left" w:pos="360"/>
+          <w:tab w:val="left" w:pos="5580"/>
+        </w:tabs>
+        <w:ind w:left="360" w:hanging="360"/>
+        <w:outlineLvl w:val="0"/>
+        <w:rPr>
+          <w:b/>
+        </w:rPr>
+      </w:pPr>
+      <w:sdt>
+        <w:sdtPr>
+          <w:id w:val="-1559317984"/>
+          <w14:checkbox>
+            <w14:checked w14:val="0"/>
+            <w14:checkedState w14:val="2612" w14:font="MS Gothic"/>
+            <w14:uncheckedState w14:val="2610" w14:font="MS Gothic"/>
+          </w14:checkbox>
+        </w:sdtPr>
+        <w:sdtContent>
+          <w:r>
+            <w:rPr>
+              <w:rFonts w:ascii="MS Gothic" w:eastAsia="MS Gothic" w:hAnsi="MS Gothic" w:hint="eastAsia"/>
+            </w:rPr>
+            <w:t>☐</w:t>
+          </w:r>
+        </w:sdtContent>
+      </w:sdt>
+      <w:r>
+        <w:tab/>
+      </w:r>
+      <w:r>
+        <w:rPr>
+          <w:b/>
+        </w:rPr>
+        <w:t xml:space="preserve">I am </w:t>
+      </w:r>
+      <w:r>
+        <w:rPr>
+          <w:b/>
+        </w:rPr>
+        <w:t>continuing a project which was active in Academic Year ________________</w:t>
+      </w:r>
+    </w:p>
+    <w:p>
+      <w:pPr>
+        <w:tabs>
+          <w:tab w:val="left" w:pos="-1080"/>
+          <w:tab w:val="left" w:pos="-720"/>
+          <w:tab w:val="left" w:pos="5580"/>
+        </w:tabs>
+        <w:outlineLvl w:val="0"/>
+        <w:rPr>
+          <w:b/>
+        </w:rPr>
+      </w:pPr>
+    </w:p>
+    <w:p>
+      <w:pPr>
+        <w:tabs>
+          <w:tab w:val="left" w:pos="-1080"/>
+          <w:tab w:val="left" w:pos="-720"/>
+          <w:tab w:val="left" w:pos="5580"/>
+        </w:tabs>
+        <w:outlineLvl w:val="0"/>
+      </w:pPr>
+      <w:r>
+        <w:rPr>
+          <w:b/>
+        </w:rPr>
+        <w:t>Department</w:t>
+      </w:r>
+      <w:r>
+        <w:t xml:space="preserve">: </w:t>
+      </w:r>
+      <w:sdt>
+        <w:sdtPr>
+          <w:id w:val="-610122038"/>
+          <w:showingPlcHdr/>
+          <w:text/>
+        </w:sdtPr>
+        <w:sdtContent>
+          <w:r>
+            <w:rPr>
+              <w:rStyle w:val="PlaceholderText"/>
+            </w:rPr>
+            <w:t>Click here to enter text.</w:t>
+          </w:r>
+        </w:sdtContent>
+      </w:sdt>
+    </w:p>
+    <w:p>
+      <w:pPr>
+        <w:tabs>
+          <w:tab w:val="left" w:pos="-1080"/>
+          <w:tab w:val="left" w:pos="-720"/>
+          <w:tab w:val="left" w:pos="5580"/>
+        </w:tabs>
+        <w:outlineLvl w:val="0"/>
+        <w:rPr>
+          <w:b/>
+        </w:rPr>
+      </w:pPr>
+    </w:p>
+    <w:p>
+      <w:pPr>
+        <w:tabs>
+          <w:tab w:val="left" w:pos="-1080"/>
+          <w:tab w:val="left" w:pos="-720"/>
+          <w:tab w:val="left" w:pos="5580"/>
+        </w:tabs>
+        <w:outlineLvl w:val="0"/>
+      </w:pPr>
+      <w:proofErr w:type="gramStart"/>
+      <w:r>
+        <w:rPr>
+          <w:b/>
+        </w:rPr>
+        <w:t>Project Title</w:t>
+      </w:r>
+      <w:r>
+        <w:t xml:space="preserve">: </w:t>
+      </w:r>
+      <w:sdt>
+        <w:sdtPr>
+          <w:id w:val="-497874989"/>
+          <w:showingPlcHdr/>
+          <w:text/>
+        </w:sdtPr>
         <w:sdtContent>
           <w:r>
             <w:rPr>
@@ -885,163 +1215,6 @@
           <w:proofErr w:type="gramEnd"/>
         </w:sdtContent>
       </w:sdt>
-      <w:r>
-        <w:tab/>
-      </w:r>
-      <w:r>
-        <w:rPr>
-          <w:b/>
-        </w:rPr>
-        <w:t>Status</w:t>
-      </w:r>
-      <w:r>
-        <w:t>:</w:t>
-      </w:r>
-      <w:r>
-        <w:tab/>
-      </w:r>
-      <w:sdt>
-        <w:sdtPr>
-          <w:id w:val="1774514242"/>
-          <w14:checkbox>
-            <w14:checked w14:val="0"/>
-            <w14:checkedState w14:val="2612" w14:font="MS Gothic"/>
-            <w14:uncheckedState w14:val="2610" w14:font="MS Gothic"/>
-          </w14:checkbox>
-        </w:sdtPr>
-        <w:sdtEndPr/>
-        <w:sdtContent>
-          <w:r>
-            <w:rPr>
-              <w:rFonts w:ascii="MS Gothic" w:eastAsia="MS Gothic" w:hAnsi="MS Gothic" w:hint="eastAsia"/>
-            </w:rPr>
-            <w:t>☐</w:t>
-          </w:r>
-        </w:sdtContent>
-      </w:sdt>
-      <w:r>
-        <w:tab/>
-      </w:r>
-      <w:r>
-        <w:t>Full Professor</w:t>
-      </w:r>
-    </w:p>
-    <w:p>
-      <w:pPr>
-        <w:tabs>
-          <w:tab w:val="left" w:pos="6840"/>
-        </w:tabs>
-      </w:pPr>
-      <w:r>
-        <w:tab/>
-      </w:r>
-      <w:sdt>
-        <w:sdtPr>
-          <w:id w:val="509718580"/>
-          <w14:checkbox>
-            <w14:checked w14:val="0"/>
-            <w14:checkedState w14:val="2612" w14:font="MS Gothic"/>
-            <w14:uncheckedState w14:val="2610" w14:font="MS Gothic"/>
-          </w14:checkbox>
-        </w:sdtPr>
-        <w:sdtEndPr/>
-        <w:sdtContent>
-          <w:r>
-            <w:rPr>
-              <w:rFonts w:ascii="MS Gothic" w:eastAsia="MS Gothic" w:hAnsi="MS Gothic" w:hint="eastAsia"/>
-            </w:rPr>
-            <w:t>☐</w:t>
-          </w:r>
-        </w:sdtContent>
-      </w:sdt>
-      <w:r>
-        <w:tab/>
-      </w:r>
-      <w:r>
-        <w:t>Associate Professor</w:t>
-      </w:r>
-    </w:p>
-    <w:p>
-      <w:pPr>
-        <w:tabs>
-          <w:tab w:val="left" w:pos="6840"/>
-        </w:tabs>
-      </w:pPr>
-      <w:r>
-        <w:tab/>
-      </w:r>
-      <w:sdt>
-        <w:sdtPr>
-          <w:id w:val="-478385469"/>
-          <w14:checkbox>
-            <w14:checked w14:val="0"/>
-            <w14:checkedState w14:val="2612" w14:font="MS Gothic"/>
-            <w14:uncheckedState w14:val="2610" w14:font="MS Gothic"/>
-          </w14:checkbox>
-        </w:sdtPr>
-        <w:sdtEndPr/>
-        <w:sdtContent>
-          <w:r>
-            <w:rPr>
-              <w:rFonts w:ascii="MS Gothic" w:eastAsia="MS Gothic" w:hAnsi="MS Gothic" w:hint="eastAsia"/>
-            </w:rPr>
-            <w:t>☐</w:t>
-          </w:r>
-        </w:sdtContent>
-      </w:sdt>
-      <w:r>
-        <w:tab/>
-      </w:r>
-      <w:r>
-        <w:t>Assistant Professor</w:t>
-      </w:r>
-    </w:p>
-    <w:p>
-      <w:pPr>
-        <w:tabs>
-          <w:tab w:val="left" w:pos="6840"/>
-        </w:tabs>
-        <w:spacing w:after="240"/>
-      </w:pPr>
-      <w:r>
-        <w:tab/>
-      </w:r>
-      <w:sdt>
-        <w:sdtPr>
-          <w:id w:val="-423415540"/>
-          <w14:checkbox>
-            <w14:checked w14:val="0"/>
-            <w14:checkedState w14:val="2612" w14:font="MS Gothic"/>
-            <w14:uncheckedState w14:val="2610" w14:font="MS Gothic"/>
-          </w14:checkbox>
-        </w:sdtPr>
-        <w:sdtEndPr/>
-        <w:sdtContent>
-          <w:r>
-            <w:rPr>
-              <w:rFonts w:ascii="MS Gothic" w:eastAsia="MS Gothic" w:hAnsi="MS Gothic" w:hint="eastAsia"/>
-            </w:rPr>
-            <w:t>☐</w:t>
-          </w:r>
-        </w:sdtContent>
-      </w:sdt>
-      <w:r>
-        <w:tab/>
-      </w:r>
-      <w:r>
-        <w:t>Lecturer</w:t>
-      </w:r>
-    </w:p>
-    <w:p>
-      <w:pPr>
-        <w:tabs>
-          <w:tab w:val="left" w:pos="5670"/>
-        </w:tabs>
-        <w:spacing w:after="240"/>
-        <w:rPr>
-          <w:b/>
-        </w:rPr>
-      </w:pPr>
     </w:p>
     <w:p>
       <w:pPr>
@@ -1055,26 +1228,6 @@
           <w:b/>
         </w:rPr>
       </w:pPr>
-      <w:r>
-        <w:rPr>
-          <w:b/>
-        </w:rPr>
-        <w:t>(</w:t>
-      </w:r>
-      <w:proofErr w:type="gramStart"/>
-      <w:r>
-        <w:rPr>
-          <w:b/>
-        </w:rPr>
-        <w:t>check</w:t>
-      </w:r>
-      <w:proofErr w:type="gramEnd"/>
-      <w:r>
-        <w:rPr>
-          <w:b/>
-        </w:rPr>
-        <w:t xml:space="preserve"> if applicable)</w:t>
-      </w:r>
     </w:p>
     <w:p>
       <w:pPr>
@@ -1084,196 +1237,43 @@
           <w:tab w:val="left" w:pos="5580"/>
         </w:tabs>
         <w:outlineLvl w:val="0"/>
-        <w:rPr>
-          <w:b/>
-        </w:rPr>
-      </w:pPr>
-    </w:p>
-    <w:p>
-      <w:pPr>
-        <w:tabs>
-          <w:tab w:val="left" w:pos="-1080"/>
-          <w:tab w:val="left" w:pos="-720"/>
-          <w:tab w:val="left" w:pos="360"/>
-          <w:tab w:val="left" w:pos="5580"/>
-        </w:tabs>
-        <w:ind w:left="360" w:hanging="360"/>
-        <w:outlineLvl w:val="0"/>
-        <w:rPr>
-          <w:b/>
-        </w:rPr>
-      </w:pPr>
-      <w:sdt>
-        <w:sdtPr>
-          <w:id w:val="207609794"/>
-          <w14:checkbox>
-            <w14:checked w14:val="0"/>
-            <w14:checkedState w14:val="2612" w14:font="MS Gothic"/>
-            <w14:uncheckedState w14:val="2610" w14:font="MS Gothic"/>
-          </w14:checkbox>
-        </w:sdtPr>
-        <w:sdtEndPr/>
-        <w:sdtContent>
-          <w:r>
-            <w:rPr>
-              <w:rFonts w:ascii="MS Gothic" w:eastAsia="MS Gothic" w:hAnsi="MS Gothic" w:hint="eastAsia"/>
-            </w:rPr>
-            <w:t>☐</w:t>
-          </w:r>
-        </w:sdtContent>
-      </w:sdt>
-      <w:r>
-        <w:tab/>
-      </w:r>
-      <w:r>
-        <w:rPr>
-          <w:b/>
-        </w:rPr>
-        <w:t xml:space="preserve">I am applying for </w:t>
-      </w:r>
-      <w:r>
-        <w:rPr>
-          <w:b/>
-        </w:rPr>
-        <w:t xml:space="preserve">Student Research Assistant </w:t>
-      </w:r>
-      <w:r>
-        <w:rPr>
-          <w:b/>
-        </w:rPr>
-        <w:t xml:space="preserve">Funding </w:t>
-      </w:r>
-      <w:r>
-        <w:rPr>
-          <w:b/>
-        </w:rPr>
-        <w:t>(up to 60 hours per semester for all student assistants).</w:t>
-      </w:r>
-      <w:r>
-        <w:t xml:space="preserve"> An </w:t>
-      </w:r>
-      <w:r>
-        <w:t>explanatio</w:t>
-      </w:r>
-      <w:r>
-        <w:t xml:space="preserve">n </w:t>
-      </w:r>
-      <w:r>
-        <w:t xml:space="preserve">of how </w:t>
-      </w:r>
-      <w:r>
-        <w:t xml:space="preserve">the </w:t>
-      </w:r>
-      <w:r>
-        <w:t>assistant’s time will be</w:t>
-      </w:r>
-      <w:r>
-        <w:t xml:space="preserve"> used must be included in your 2</w:t>
-      </w:r>
-      <w:r>
-        <w:t>-page proposal.</w:t>
-      </w:r>
-    </w:p>
-    <w:p>
-      <w:pPr>
+      </w:pPr>
+      <w:r>
+        <w:rPr>
+          <w:b/>
+        </w:rPr>
+        <w:t>Abstract/Project Summary (not to exceed 300 words)</w:t>
+      </w:r>
+      <w:r>
+        <w:t>:</w:t>
+      </w:r>
+    </w:p>
+    <w:p>
+      <w:pPr>
+        <w:pStyle w:val="ListParagraph"/>
         <w:tabs>
           <w:tab w:val="left" w:pos="-1080"/>
           <w:tab w:val="left" w:pos="-720"/>
           <w:tab w:val="left" w:pos="5580"/>
         </w:tabs>
-        <w:outlineLvl w:val="0"/>
-        <w:rPr>
-          <w:b/>
-        </w:rPr>
-      </w:pPr>
-    </w:p>
-    <w:p>
-      <w:pPr>
-        <w:tabs>
-          <w:tab w:val="left" w:pos="-1080"/>
-          <w:tab w:val="left" w:pos="-720"/>
-          <w:tab w:val="left" w:pos="360"/>
-          <w:tab w:val="left" w:pos="5580"/>
-        </w:tabs>
-        <w:ind w:left="360" w:hanging="360"/>
-        <w:outlineLvl w:val="0"/>
-        <w:rPr>
-          <w:b/>
-        </w:rPr>
-      </w:pPr>
-      <w:sdt>
-        <w:sdtPr>
-          <w:id w:val="-1559317984"/>
-          <w14:checkbox>
-            <w14:checked w14:val="0"/>
-            <w14:checkedState w14:val="2612" w14:font="MS Gothic"/>
-            <w14:uncheckedState w14:val="2610" w14:font="MS Gothic"/>
-          </w14:checkbox>
-        </w:sdtPr>
-        <w:sdtEndPr/>
-        <w:sdtContent>
-          <w:r>
-            <w:rPr>
-              <w:rFonts w:ascii="MS Gothic" w:eastAsia="MS Gothic" w:hAnsi="MS Gothic" w:hint="eastAsia"/>
-            </w:rPr>
-            <w:t>☐</w:t>
-          </w:r>
-        </w:sdtContent>
-      </w:sdt>
-      <w:r>
-        <w:tab/>
-      </w:r>
-      <w:r>
-        <w:rPr>
-          <w:b/>
-        </w:rPr>
-        <w:t xml:space="preserve">I am </w:t>
-      </w:r>
-      <w:r>
-        <w:rPr>
-          <w:b/>
-        </w:rPr>
-        <w:t xml:space="preserve">continuing a project which was active in Academic Year </w:t>
-      </w:r>
-    </w:p>
-    <w:p>
-      <w:pPr>
+        <w:ind w:left="0"/>
+      </w:pPr>
+    </w:p>
+    <w:p>
+      <w:pPr>
+        <w:pStyle w:val="ListParagraph"/>
         <w:tabs>
           <w:tab w:val="left" w:pos="-1080"/>
           <w:tab w:val="left" w:pos="-720"/>
           <w:tab w:val="left" w:pos="5580"/>
         </w:tabs>
-        <w:outlineLvl w:val="0"/>
-        <w:rPr>
-          <w:b/>
-        </w:rPr>
-      </w:pPr>
-    </w:p>
-    <w:p>
-      <w:pPr>
-        <w:tabs>
-          <w:tab w:val="left" w:pos="-1080"/>
-          <w:tab w:val="left" w:pos="-720"/>
-          <w:tab w:val="left" w:pos="5580"/>
-        </w:tabs>
-        <w:outlineLvl w:val="0"/>
-      </w:pPr>
-      <w:r>
-        <w:rPr>
-          <w:b/>
-        </w:rPr>
-        <w:t>Department</w:t>
-      </w:r>
-      <w:r>
-        <w:t xml:space="preserve">: </w:t>
-      </w:r>
+        <w:ind w:left="0"/>
+      </w:pPr>
       <w:sdt>
         <w:sdtPr>
-          <w:id w:val="-610122038"/>
+          <w:id w:val="-1430730401"/>
           <w:showingPlcHdr/>
-          <w:text/>
         </w:sdtPr>
-        <w:sdtEndPr/>
         <w:sdtContent>
           <w:r>
             <w:rPr>
@@ -1286,125 +1286,6 @@
     </w:p>
     <w:p>
       <w:pPr>
-        <w:tabs>
-          <w:tab w:val="left" w:pos="-1080"/>
-          <w:tab w:val="left" w:pos="-720"/>
-          <w:tab w:val="left" w:pos="5580"/>
-        </w:tabs>
-        <w:outlineLvl w:val="0"/>
-        <w:rPr>
-          <w:b/>
-        </w:rPr>
-      </w:pPr>
-    </w:p>
-    <w:p>
-      <w:pPr>
-        <w:tabs>
-          <w:tab w:val="left" w:pos="-1080"/>
-          <w:tab w:val="left" w:pos="-720"/>
-          <w:tab w:val="left" w:pos="5580"/>
-        </w:tabs>
-        <w:outlineLvl w:val="0"/>
-      </w:pPr>
-      <w:proofErr w:type="gramStart"/>
-      <w:r>
-        <w:rPr>
-          <w:b/>
-        </w:rPr>
-        <w:t>Project Title</w:t>
-      </w:r>
-      <w:r>
-        <w:t xml:space="preserve">: </w:t>
-      </w:r>
-      <w:sdt>
-        <w:sdtPr>
-          <w:id w:val="-497874989"/>
-          <w:showingPlcHdr/>
-          <w:text/>
-        </w:sdtPr>
-        <w:sdtEndPr/>
-        <w:sdtContent>
-          <w:r>
-            <w:rPr>
-              <w:rStyle w:val="PlaceholderText"/>
-            </w:rPr>
-            <w:t>Click here to enter text.</w:t>
-          </w:r>
-          <w:proofErr w:type="gramEnd"/>
-        </w:sdtContent>
-      </w:sdt>
-    </w:p>
-    <w:p>
-      <w:pPr>
-        <w:tabs>
-          <w:tab w:val="left" w:pos="-1080"/>
-          <w:tab w:val="left" w:pos="-720"/>
-          <w:tab w:val="left" w:pos="5580"/>
-        </w:tabs>
-        <w:outlineLvl w:val="0"/>
-        <w:rPr>
-          <w:b/>
-        </w:rPr>
-      </w:pPr>
-    </w:p>
-    <w:p>
-      <w:pPr>
-        <w:tabs>
-          <w:tab w:val="left" w:pos="-1080"/>
-          <w:tab w:val="left" w:pos="-720"/>
-          <w:tab w:val="left" w:pos="5580"/>
-        </w:tabs>
-        <w:outlineLvl w:val="0"/>
-      </w:pPr>
-      <w:r>
-        <w:rPr>
-          <w:b/>
-        </w:rPr>
-        <w:t>Abstract/Project Summary (not to exceed 300 words)</w:t>
-      </w:r>
-      <w:r>
-        <w:t>:</w:t>
-      </w:r>
-    </w:p>
-    <w:p>
-      <w:pPr>
-        <w:pStyle w:val="ListParagraph"/>
-        <w:tabs>
-          <w:tab w:val="left" w:pos="-1080"/>
-          <w:tab w:val="left" w:pos="-720"/>
-          <w:tab w:val="left" w:pos="5580"/>
-        </w:tabs>
-        <w:ind w:left="0"/>
-      </w:pPr>
-    </w:p>
-    <w:p>
-      <w:pPr>
-        <w:pStyle w:val="ListParagraph"/>
-        <w:tabs>
-          <w:tab w:val="left" w:pos="-1080"/>
-          <w:tab w:val="left" w:pos="-720"/>
-          <w:tab w:val="left" w:pos="5580"/>
-        </w:tabs>
-        <w:ind w:left="0"/>
-      </w:pPr>
-      <w:sdt>
-        <w:sdtPr>
-          <w:id w:val="-1430730401"/>
-          <w:showingPlcHdr/>
-        </w:sdtPr>
-        <w:sdtEndPr/>
-        <w:sdtContent>
-          <w:r>
-            <w:rPr>
-              <w:rStyle w:val="PlaceholderText"/>
-            </w:rPr>
-            <w:t>Click here to enter text.</w:t>
-          </w:r>
-        </w:sdtContent>
-      </w:sdt>
-    </w:p>
-    <w:p>
-      <w:pPr>
         <w:pStyle w:val="ListParagraph"/>
         <w:tabs>
           <w:tab w:val="left" w:pos="-1080"/>
@@ -1469,6 +1350,10 @@
         </w:rPr>
         <w:t>Chair’s Signature</w:t>
       </w:r>
+    </w:p>
+    <w:p>
+      <w:bookmarkStart w:id="0" w:name="_GoBack"/>
+      <w:bookmarkEnd w:id="0"/>
     </w:p>
     <w:sectPr>
       <w:pgSz w:w="12240" w:h="15840"/>

</xml_diff>